<commit_message>
modificacion en informe de TP 2
</commit_message>
<xml_diff>
--- a/TP N2.docx
+++ b/TP N2.docx
@@ -17,7 +17,19 @@
           <w:sz w:val="28"/>
           <w:lang w:val="es-AR"/>
         </w:rPr>
-        <w:t>ANÁLISIS DE PROYECTO 4:</w:t>
+        <w:t>Simulación de sala médica</w:t>
+      </w:r>
+      <w:bookmarkStart w:id="0" w:name="_GoBack"/>
+      <w:bookmarkEnd w:id="0"/>
+      <w:r>
+        <w:rPr>
+          <w:rStyle w:val="Textoennegrita"/>
+          <w:rFonts w:ascii="Arial" w:hAnsi="Arial" w:cs="Arial"/>
+          <w:bCs w:val="0"/>
+          <w:sz w:val="28"/>
+          <w:lang w:val="es-AR"/>
+        </w:rPr>
+        <w:t>, con uso de montículos binarios</w:t>
       </w:r>
     </w:p>
     <w:p>
@@ -190,23 +202,13 @@
         </w:rPr>
         <w:t xml:space="preserve">Define la entidad que será procesada por el sistema. </w:t>
       </w:r>
-      <w:proofErr w:type="spellStart"/>
-      <w:r>
-        <w:rPr>
-          <w:rFonts w:ascii="Arial" w:hAnsi="Arial" w:cs="Arial"/>
-          <w:sz w:val="22"/>
-          <w:szCs w:val="22"/>
-        </w:rPr>
-        <w:t>Cada</w:t>
-      </w:r>
-      <w:proofErr w:type="spellEnd"/>
-      <w:r>
-        <w:rPr>
-          <w:rFonts w:ascii="Arial" w:hAnsi="Arial" w:cs="Arial"/>
-          <w:sz w:val="22"/>
-          <w:szCs w:val="22"/>
-        </w:rPr>
-        <w:t xml:space="preserve"> </w:t>
+      <w:r>
+        <w:rPr>
+          <w:rFonts w:ascii="Arial" w:hAnsi="Arial" w:cs="Arial"/>
+          <w:sz w:val="22"/>
+          <w:szCs w:val="22"/>
+        </w:rPr>
+        <w:t xml:space="preserve">Cada </w:t>
       </w:r>
       <w:proofErr w:type="spellStart"/>
       <w:r>
@@ -408,147 +410,145 @@
       </w:r>
     </w:p>
     <w:p>
+      <w:r>
+        <w:rPr>
+          <w:rStyle w:val="Textoennegrita"/>
+          <w:rFonts w:ascii="Arial" w:hAnsi="Arial" w:cs="Arial"/>
+          <w:bCs w:val="0"/>
+        </w:rPr>
+        <w:t>MonticuloBinario</w:t>
+      </w:r>
+    </w:p>
+    <w:p>
+      <w:pPr>
+        <w:pStyle w:val="NormalWeb"/>
+        <w:rPr>
+          <w:rFonts w:ascii="Arial" w:hAnsi="Arial" w:cs="Arial"/>
+          <w:sz w:val="22"/>
+          <w:szCs w:val="22"/>
+          <w:lang w:val="es-AR"/>
+        </w:rPr>
+      </w:pPr>
+      <w:r>
+        <w:rPr>
+          <w:rFonts w:ascii="Arial" w:hAnsi="Arial" w:cs="Arial"/>
+          <w:sz w:val="22"/>
+          <w:szCs w:val="22"/>
+          <w:lang w:val="es-AR"/>
+        </w:rPr>
+        <w:t xml:space="preserve">Es la implementación de un </w:t>
+      </w:r>
+      <w:r>
+        <w:rPr>
+          <w:rStyle w:val="Textoennegrita"/>
+          <w:rFonts w:ascii="Arial" w:hAnsi="Arial" w:cs="Arial"/>
+          <w:sz w:val="22"/>
+          <w:szCs w:val="22"/>
+          <w:lang w:val="es-AR"/>
+        </w:rPr>
+        <w:t>min-</w:t>
+      </w:r>
       <w:proofErr w:type="spellStart"/>
       <w:r>
         <w:rPr>
           <w:rStyle w:val="Textoennegrita"/>
           <w:rFonts w:ascii="Arial" w:hAnsi="Arial" w:cs="Arial"/>
+          <w:sz w:val="22"/>
+          <w:szCs w:val="22"/>
+          <w:lang w:val="es-AR"/>
+        </w:rPr>
+        <w:t>heap</w:t>
+      </w:r>
+      <w:proofErr w:type="spellEnd"/>
+      <w:r>
+        <w:rPr>
+          <w:rFonts w:ascii="Arial" w:hAnsi="Arial" w:cs="Arial"/>
+          <w:sz w:val="22"/>
+          <w:szCs w:val="22"/>
+          <w:lang w:val="es-AR"/>
+        </w:rPr>
+        <w:t xml:space="preserve"> personalizado que permite insertar y extraer elementos en orden de mínima prioridad. Internamente se representa como una lista y garantiza una complejidad de </w:t>
+      </w:r>
+      <w:proofErr w:type="gramStart"/>
+      <w:r>
+        <w:rPr>
+          <w:rStyle w:val="CdigoHTML"/>
+          <w:rFonts w:ascii="Arial" w:hAnsi="Arial" w:cs="Arial"/>
+          <w:sz w:val="22"/>
+          <w:szCs w:val="22"/>
+          <w:lang w:val="es-AR"/>
+        </w:rPr>
+        <w:t>O(</w:t>
+      </w:r>
+      <w:proofErr w:type="gramEnd"/>
+      <w:r>
+        <w:rPr>
+          <w:rStyle w:val="CdigoHTML"/>
+          <w:rFonts w:ascii="Arial" w:hAnsi="Arial" w:cs="Arial"/>
+          <w:sz w:val="22"/>
+          <w:szCs w:val="22"/>
+          <w:lang w:val="es-AR"/>
+        </w:rPr>
+        <w:t>log n)</w:t>
+      </w:r>
+      <w:r>
+        <w:rPr>
+          <w:rFonts w:ascii="Arial" w:hAnsi="Arial" w:cs="Arial"/>
+          <w:sz w:val="22"/>
+          <w:szCs w:val="22"/>
+          <w:lang w:val="es-AR"/>
+        </w:rPr>
+        <w:t xml:space="preserve"> en inserciones y extracciones.</w:t>
+      </w:r>
+    </w:p>
+    <w:p>
+      <w:pPr>
+        <w:rPr>
+          <w:lang w:val="es-AR"/>
+        </w:rPr>
+      </w:pPr>
+      <w:proofErr w:type="spellStart"/>
+      <w:r>
+        <w:rPr>
+          <w:rStyle w:val="Textoennegrita"/>
+          <w:rFonts w:ascii="Arial" w:hAnsi="Arial" w:cs="Arial"/>
           <w:bCs w:val="0"/>
+          <w:lang w:val="es-AR"/>
+        </w:rPr>
+        <w:t>ColaDePrioridad</w:t>
+      </w:r>
+      <w:proofErr w:type="spellEnd"/>
+    </w:p>
+    <w:p>
+      <w:pPr>
+        <w:pStyle w:val="NormalWeb"/>
+        <w:rPr>
+          <w:rFonts w:ascii="Arial" w:hAnsi="Arial" w:cs="Arial"/>
+          <w:sz w:val="22"/>
+          <w:szCs w:val="22"/>
+        </w:rPr>
+      </w:pPr>
+      <w:r>
+        <w:rPr>
+          <w:rFonts w:ascii="Arial" w:hAnsi="Arial" w:cs="Arial"/>
+          <w:sz w:val="22"/>
+          <w:szCs w:val="22"/>
+          <w:lang w:val="es-AR"/>
+        </w:rPr>
+        <w:t xml:space="preserve">Encapsula al </w:t>
+      </w:r>
+      <w:proofErr w:type="spellStart"/>
+      <w:r>
+        <w:rPr>
+          <w:rStyle w:val="CdigoHTML"/>
+          <w:rFonts w:ascii="Arial" w:hAnsi="Arial" w:cs="Arial"/>
+          <w:sz w:val="22"/>
+          <w:szCs w:val="22"/>
+          <w:lang w:val="es-AR"/>
         </w:rPr>
         <w:t>MonticuloBinario</w:t>
       </w:r>
       <w:proofErr w:type="spellEnd"/>
-    </w:p>
-    <w:p>
-      <w:pPr>
-        <w:pStyle w:val="NormalWeb"/>
-        <w:rPr>
-          <w:rFonts w:ascii="Arial" w:hAnsi="Arial" w:cs="Arial"/>
-          <w:sz w:val="22"/>
-          <w:szCs w:val="22"/>
-          <w:lang w:val="es-AR"/>
-        </w:rPr>
-      </w:pPr>
-      <w:r>
-        <w:rPr>
-          <w:rFonts w:ascii="Arial" w:hAnsi="Arial" w:cs="Arial"/>
-          <w:sz w:val="22"/>
-          <w:szCs w:val="22"/>
-          <w:lang w:val="es-AR"/>
-        </w:rPr>
-        <w:t xml:space="preserve">Es la implementación de un </w:t>
-      </w:r>
-      <w:r>
-        <w:rPr>
-          <w:rStyle w:val="Textoennegrita"/>
-          <w:rFonts w:ascii="Arial" w:hAnsi="Arial" w:cs="Arial"/>
-          <w:sz w:val="22"/>
-          <w:szCs w:val="22"/>
-          <w:lang w:val="es-AR"/>
-        </w:rPr>
-        <w:t>min-</w:t>
-      </w:r>
-      <w:proofErr w:type="spellStart"/>
-      <w:r>
-        <w:rPr>
-          <w:rStyle w:val="Textoennegrita"/>
-          <w:rFonts w:ascii="Arial" w:hAnsi="Arial" w:cs="Arial"/>
-          <w:sz w:val="22"/>
-          <w:szCs w:val="22"/>
-          <w:lang w:val="es-AR"/>
-        </w:rPr>
-        <w:t>heap</w:t>
-      </w:r>
-      <w:proofErr w:type="spellEnd"/>
-      <w:r>
-        <w:rPr>
-          <w:rFonts w:ascii="Arial" w:hAnsi="Arial" w:cs="Arial"/>
-          <w:sz w:val="22"/>
-          <w:szCs w:val="22"/>
-          <w:lang w:val="es-AR"/>
-        </w:rPr>
-        <w:t xml:space="preserve"> personalizado que permite insertar y extraer elementos en orden de mínima prioridad. Internamente se representa como una lista y garantiza una complejidad de </w:t>
-      </w:r>
-      <w:proofErr w:type="gramStart"/>
-      <w:r>
-        <w:rPr>
-          <w:rStyle w:val="CdigoHTML"/>
-          <w:rFonts w:ascii="Arial" w:hAnsi="Arial" w:cs="Arial"/>
-          <w:sz w:val="22"/>
-          <w:szCs w:val="22"/>
-          <w:lang w:val="es-AR"/>
-        </w:rPr>
-        <w:t>O(</w:t>
-      </w:r>
-      <w:proofErr w:type="gramEnd"/>
-      <w:r>
-        <w:rPr>
-          <w:rStyle w:val="CdigoHTML"/>
-          <w:rFonts w:ascii="Arial" w:hAnsi="Arial" w:cs="Arial"/>
-          <w:sz w:val="22"/>
-          <w:szCs w:val="22"/>
-          <w:lang w:val="es-AR"/>
-        </w:rPr>
-        <w:t>log n)</w:t>
-      </w:r>
-      <w:r>
-        <w:rPr>
-          <w:rFonts w:ascii="Arial" w:hAnsi="Arial" w:cs="Arial"/>
-          <w:sz w:val="22"/>
-          <w:szCs w:val="22"/>
-          <w:lang w:val="es-AR"/>
-        </w:rPr>
-        <w:t xml:space="preserve"> en inserciones y extracciones.</w:t>
-      </w:r>
-    </w:p>
-    <w:p>
-      <w:pPr>
-        <w:rPr>
-          <w:lang w:val="es-AR"/>
-        </w:rPr>
-      </w:pPr>
-      <w:proofErr w:type="spellStart"/>
-      <w:r>
-        <w:rPr>
-          <w:rStyle w:val="Textoennegrita"/>
-          <w:rFonts w:ascii="Arial" w:hAnsi="Arial" w:cs="Arial"/>
-          <w:bCs w:val="0"/>
-          <w:lang w:val="es-AR"/>
-        </w:rPr>
-        <w:t>ColaDePrioridad</w:t>
-      </w:r>
-      <w:proofErr w:type="spellEnd"/>
-    </w:p>
-    <w:p>
-      <w:pPr>
-        <w:pStyle w:val="NormalWeb"/>
-        <w:rPr>
-          <w:rFonts w:ascii="Arial" w:hAnsi="Arial" w:cs="Arial"/>
-          <w:sz w:val="22"/>
-          <w:szCs w:val="22"/>
-        </w:rPr>
-      </w:pPr>
-      <w:r>
-        <w:rPr>
-          <w:rFonts w:ascii="Arial" w:hAnsi="Arial" w:cs="Arial"/>
-          <w:sz w:val="22"/>
-          <w:szCs w:val="22"/>
-          <w:lang w:val="es-AR"/>
-        </w:rPr>
-        <w:t xml:space="preserve">Encapsula al </w:t>
-      </w:r>
-      <w:proofErr w:type="spellStart"/>
-      <w:r>
-        <w:rPr>
-          <w:rStyle w:val="CdigoHTML"/>
-          <w:rFonts w:ascii="Arial" w:hAnsi="Arial" w:cs="Arial"/>
-          <w:sz w:val="22"/>
-          <w:szCs w:val="22"/>
-          <w:lang w:val="es-AR"/>
-        </w:rPr>
-        <w:t>MonticuloBinario</w:t>
-      </w:r>
-      <w:proofErr w:type="spellEnd"/>
       <w:r>
         <w:rPr>
           <w:rFonts w:ascii="Arial" w:hAnsi="Arial" w:cs="Arial"/>
@@ -558,23 +558,13 @@
         </w:rPr>
         <w:t xml:space="preserve"> y lo adapta para modelar una cola de prioridad médica. Al insertar pacientes, los organiza según su nivel de riesgo, y en caso de empate, por orden de llegada. </w:t>
       </w:r>
-      <w:proofErr w:type="spellStart"/>
-      <w:r>
-        <w:rPr>
-          <w:rFonts w:ascii="Arial" w:hAnsi="Arial" w:cs="Arial"/>
-          <w:sz w:val="22"/>
-          <w:szCs w:val="22"/>
-        </w:rPr>
-        <w:t>Provee</w:t>
-      </w:r>
-      <w:proofErr w:type="spellEnd"/>
-      <w:r>
-        <w:rPr>
-          <w:rFonts w:ascii="Arial" w:hAnsi="Arial" w:cs="Arial"/>
-          <w:sz w:val="22"/>
-          <w:szCs w:val="22"/>
-        </w:rPr>
-        <w:t xml:space="preserve"> </w:t>
+      <w:r>
+        <w:rPr>
+          <w:rFonts w:ascii="Arial" w:hAnsi="Arial" w:cs="Arial"/>
+          <w:sz w:val="22"/>
+          <w:szCs w:val="22"/>
+        </w:rPr>
+        <w:t xml:space="preserve">Provee </w:t>
       </w:r>
       <w:proofErr w:type="spellStart"/>
       <w:r>
@@ -1533,7 +1523,6 @@
                 <w:bCs/>
               </w:rPr>
             </w:pPr>
-            <w:proofErr w:type="spellStart"/>
             <w:r>
               <w:rPr>
                 <w:rFonts w:ascii="Arial" w:eastAsia="Times New Roman" w:hAnsi="Arial" w:cs="Arial"/>
@@ -1541,7 +1530,6 @@
               </w:rPr>
               <w:t>Operación</w:t>
             </w:r>
-            <w:proofErr w:type="spellEnd"/>
           </w:p>
         </w:tc>
         <w:tc>
@@ -3001,7 +2989,6 @@
           <w:szCs w:val="22"/>
         </w:rPr>
       </w:pPr>
-      <w:proofErr w:type="spellStart"/>
       <w:r>
         <w:rPr>
           <w:rStyle w:val="Textoennegrita"/>
@@ -3011,7 +2998,6 @@
         </w:rPr>
         <w:t>Validaciones</w:t>
       </w:r>
-      <w:proofErr w:type="spellEnd"/>
       <w:r>
         <w:rPr>
           <w:rFonts w:ascii="Arial" w:hAnsi="Arial" w:cs="Arial"/>
@@ -3268,23 +3254,13 @@
           <w:szCs w:val="22"/>
         </w:rPr>
       </w:pPr>
-      <w:proofErr w:type="spellStart"/>
-      <w:r>
-        <w:rPr>
-          <w:rFonts w:ascii="Arial" w:hAnsi="Arial" w:cs="Arial"/>
-          <w:sz w:val="22"/>
-          <w:szCs w:val="22"/>
-        </w:rPr>
-        <w:t>Inserta</w:t>
-      </w:r>
-      <w:proofErr w:type="spellEnd"/>
-      <w:r>
-        <w:rPr>
-          <w:rFonts w:ascii="Arial" w:hAnsi="Arial" w:cs="Arial"/>
-          <w:sz w:val="22"/>
-          <w:szCs w:val="22"/>
-        </w:rPr>
-        <w:t xml:space="preserve"> un </w:t>
+      <w:r>
+        <w:rPr>
+          <w:rFonts w:ascii="Arial" w:hAnsi="Arial" w:cs="Arial"/>
+          <w:sz w:val="22"/>
+          <w:szCs w:val="22"/>
+        </w:rPr>
+        <w:t xml:space="preserve">Inserta un </w:t>
       </w:r>
       <w:proofErr w:type="spellStart"/>
       <w:r>
@@ -3653,9 +3629,16 @@
           <w:rFonts w:ascii="Arial" w:hAnsi="Arial" w:cs="Arial"/>
           <w:lang w:val="es-AR"/>
         </w:rPr>
-        <w:t>order.</w:t>
+        <w:t>order</w:t>
       </w:r>
       <w:proofErr w:type="spellEnd"/>
+      <w:r>
+        <w:rPr>
+          <w:rFonts w:ascii="Arial" w:hAnsi="Arial" w:cs="Arial"/>
+          <w:lang w:val="es-AR"/>
+        </w:rPr>
+        <w:t>.</w:t>
+      </w:r>
     </w:p>
     <w:p>
       <w:pPr>
@@ -4504,7 +4487,6 @@
           <w:lang w:val="es-AR"/>
         </w:rPr>
       </w:pPr>
-      <w:bookmarkStart w:id="0" w:name="_GoBack"/>
       <w:r>
         <w:rPr>
           <w:rFonts w:ascii="Arial" w:hAnsi="Arial" w:cs="Arial"/>
@@ -4513,10 +4495,27 @@
           <w:lang w:val="es-AR"/>
         </w:rPr>
         <w:lastRenderedPageBreak/>
-        <w:t>sistema de envío de noticias entre aldeas</w:t>
-      </w:r>
-    </w:p>
-    <w:bookmarkEnd w:id="0"/>
+        <w:t>S</w:t>
+      </w:r>
+      <w:r>
+        <w:rPr>
+          <w:rFonts w:ascii="Arial" w:hAnsi="Arial" w:cs="Arial"/>
+          <w:b/>
+          <w:sz w:val="28"/>
+          <w:lang w:val="es-AR"/>
+        </w:rPr>
+        <w:t>istema de envío de noticias entre aldeas</w:t>
+      </w:r>
+      <w:r>
+        <w:rPr>
+          <w:rFonts w:ascii="Arial" w:hAnsi="Arial" w:cs="Arial"/>
+          <w:b/>
+          <w:sz w:val="28"/>
+          <w:lang w:val="es-AR"/>
+        </w:rPr>
+        <w:t>, con uso de cola de prioridad, montículo binario y grafo no dirigido</w:t>
+      </w:r>
+    </w:p>
     <w:p>
       <w:pPr>
         <w:spacing w:before="100" w:beforeAutospacing="1" w:after="100" w:afterAutospacing="1" w:line="240" w:lineRule="auto"/>
@@ -4768,23 +4767,13 @@
           <w:szCs w:val="22"/>
         </w:rPr>
       </w:pPr>
-      <w:proofErr w:type="spellStart"/>
-      <w:r>
-        <w:rPr>
-          <w:rFonts w:ascii="Arial" w:hAnsi="Arial" w:cs="Arial"/>
-          <w:sz w:val="22"/>
-          <w:szCs w:val="22"/>
-        </w:rPr>
-        <w:t>Métodos</w:t>
-      </w:r>
-      <w:proofErr w:type="spellEnd"/>
-      <w:r>
-        <w:rPr>
-          <w:rFonts w:ascii="Arial" w:hAnsi="Arial" w:cs="Arial"/>
-          <w:sz w:val="22"/>
-          <w:szCs w:val="22"/>
-        </w:rPr>
-        <w:t xml:space="preserve"> clave:</w:t>
+      <w:r>
+        <w:rPr>
+          <w:rFonts w:ascii="Arial" w:hAnsi="Arial" w:cs="Arial"/>
+          <w:sz w:val="22"/>
+          <w:szCs w:val="22"/>
+        </w:rPr>
+        <w:t>Métodos clave:</w:t>
       </w:r>
     </w:p>
     <w:p>
@@ -4801,7 +4790,6 @@
           <w:lang w:val="es-AR"/>
         </w:rPr>
       </w:pPr>
-      <w:proofErr w:type="spellStart"/>
       <w:proofErr w:type="gramStart"/>
       <w:r>
         <w:rPr>
@@ -4814,7 +4802,6 @@
         </w:rPr>
         <w:t>agregarVecino</w:t>
       </w:r>
-      <w:proofErr w:type="spellEnd"/>
       <w:r>
         <w:rPr>
           <w:rStyle w:val="CdigoHTML"/>
@@ -4859,7 +4846,6 @@
           <w:szCs w:val="22"/>
         </w:rPr>
       </w:pPr>
-      <w:proofErr w:type="spellStart"/>
       <w:proofErr w:type="gramStart"/>
       <w:r>
         <w:rPr>
@@ -4871,7 +4857,6 @@
         </w:rPr>
         <w:t>obtenerConexiones</w:t>
       </w:r>
-      <w:proofErr w:type="spellEnd"/>
       <w:r>
         <w:rPr>
           <w:rStyle w:val="CdigoHTML"/>
@@ -4968,7 +4953,6 @@
           <w:lang w:val="es-AR"/>
         </w:rPr>
       </w:pPr>
-      <w:proofErr w:type="spellStart"/>
       <w:proofErr w:type="gramStart"/>
       <w:r>
         <w:rPr>
@@ -4981,7 +4965,6 @@
         </w:rPr>
         <w:t>obtenerPonderacion</w:t>
       </w:r>
-      <w:proofErr w:type="spellEnd"/>
       <w:r>
         <w:rPr>
           <w:rStyle w:val="CdigoHTML"/>
@@ -5445,7 +5428,6 @@
           <w:lang w:val="es-AR"/>
         </w:rPr>
       </w:pPr>
-      <w:proofErr w:type="spellStart"/>
       <w:proofErr w:type="gramStart"/>
       <w:r>
         <w:rPr>
@@ -5458,7 +5440,6 @@
         </w:rPr>
         <w:t>eliminarMin</w:t>
       </w:r>
-      <w:proofErr w:type="spellEnd"/>
       <w:r>
         <w:rPr>
           <w:rStyle w:val="CdigoHTML"/>
@@ -5763,7 +5744,6 @@
           <w:szCs w:val="22"/>
         </w:rPr>
       </w:pPr>
-      <w:proofErr w:type="spellStart"/>
       <w:r>
         <w:rPr>
           <w:rStyle w:val="Textoennegrita"/>
@@ -5771,17 +5751,7 @@
           <w:sz w:val="22"/>
           <w:szCs w:val="22"/>
         </w:rPr>
-        <w:t>Cargar</w:t>
-      </w:r>
-      <w:proofErr w:type="spellEnd"/>
-      <w:r>
-        <w:rPr>
-          <w:rStyle w:val="Textoennegrita"/>
-          <w:rFonts w:ascii="Arial" w:hAnsi="Arial" w:cs="Arial"/>
-          <w:sz w:val="22"/>
-          <w:szCs w:val="22"/>
-        </w:rPr>
-        <w:t xml:space="preserve"> </w:t>
+        <w:t xml:space="preserve">Cargar </w:t>
       </w:r>
       <w:proofErr w:type="spellStart"/>
       <w:r>
@@ -5950,6 +5920,7 @@
           <w:sz w:val="22"/>
           <w:szCs w:val="22"/>
         </w:rPr>
+        <w:lastRenderedPageBreak/>
         <w:t>Aplicar</w:t>
       </w:r>
       <w:proofErr w:type="spellEnd"/>
@@ -6055,7 +6026,6 @@
           <w:szCs w:val="22"/>
           <w:lang w:val="es-AR"/>
         </w:rPr>
-        <w:lastRenderedPageBreak/>
         <w:t xml:space="preserve">Se usa una </w:t>
       </w:r>
       <w:proofErr w:type="spellStart"/>
@@ -11937,7 +11907,7 @@
 </file>
 
 <file path=customXml/itemProps1.xml><?xml version="1.0" encoding="utf-8"?>
-<ds:datastoreItem xmlns:ds="http://schemas.openxmlformats.org/officeDocument/2006/customXml" ds:itemID="{82E5D1E3-1C7D-4C44-B26B-BE5F541AACA8}">
+<ds:datastoreItem xmlns:ds="http://schemas.openxmlformats.org/officeDocument/2006/customXml" ds:itemID="{F84225AA-570A-4FD1-A6C0-5BB3AB965462}">
   <ds:schemaRefs>
     <ds:schemaRef ds:uri="http://schemas.openxmlformats.org/officeDocument/2006/bibliography"/>
   </ds:schemaRefs>

</xml_diff>

<commit_message>
correciones detalles tp2 informe
</commit_message>
<xml_diff>
--- a/TP N2.docx
+++ b/TP N2.docx
@@ -17,19 +17,123 @@
           <w:sz w:val="28"/>
           <w:lang w:val="es-AR"/>
         </w:rPr>
-        <w:t>Simulación de sala médica</w:t>
-      </w:r>
-      <w:bookmarkStart w:id="0" w:name="_GoBack"/>
-      <w:bookmarkEnd w:id="0"/>
+        <w:t>Simulación de sala médica, con uso de montículos binarios</w:t>
+      </w:r>
+    </w:p>
+    <w:p>
+      <w:pPr>
+        <w:pStyle w:val="NormalWeb"/>
+        <w:rPr>
+          <w:rFonts w:ascii="Arial" w:hAnsi="Arial" w:cs="Arial"/>
+          <w:sz w:val="22"/>
+          <w:szCs w:val="22"/>
+          <w:lang w:val="es-AR"/>
+        </w:rPr>
+      </w:pPr>
+      <w:r>
+        <w:rPr>
+          <w:rFonts w:ascii="Arial" w:hAnsi="Arial" w:cs="Arial"/>
+          <w:sz w:val="22"/>
+          <w:szCs w:val="22"/>
+          <w:lang w:val="es-AR"/>
+        </w:rPr>
+        <w:t xml:space="preserve">En este proyecto se desarrolló una </w:t>
+      </w:r>
       <w:r>
         <w:rPr>
           <w:rStyle w:val="Textoennegrita"/>
           <w:rFonts w:ascii="Arial" w:hAnsi="Arial" w:cs="Arial"/>
+          <w:sz w:val="22"/>
+          <w:szCs w:val="22"/>
+          <w:lang w:val="es-AR"/>
+        </w:rPr>
+        <w:t>simulación de atención médica en una sala de emergencias</w:t>
+      </w:r>
+      <w:r>
+        <w:rPr>
+          <w:rFonts w:ascii="Arial" w:hAnsi="Arial" w:cs="Arial"/>
+          <w:sz w:val="22"/>
+          <w:szCs w:val="22"/>
+          <w:lang w:val="es-AR"/>
+        </w:rPr>
+        <w:t xml:space="preserve">, utilizando estructuras de datos eficientes para gestionar la prioridad de los pacientes según su gravedad. El objetivo fue garantizar que los pacientes más críticos sean atendidos antes que los moderados o leves, respetando además el orden de llegada en caso de empate de prioridades. Este sistema combina conceptos de </w:t>
+      </w:r>
+      <w:r>
+        <w:rPr>
+          <w:rStyle w:val="Textoennegrita"/>
+          <w:rFonts w:ascii="Arial" w:hAnsi="Arial" w:cs="Arial"/>
+          <w:sz w:val="22"/>
+          <w:szCs w:val="22"/>
+          <w:lang w:val="es-AR"/>
+        </w:rPr>
+        <w:t>programación orientada a objetos</w:t>
+      </w:r>
+      <w:r>
+        <w:rPr>
+          <w:rFonts w:ascii="Arial" w:hAnsi="Arial" w:cs="Arial"/>
+          <w:sz w:val="22"/>
+          <w:szCs w:val="22"/>
+          <w:lang w:val="es-AR"/>
+        </w:rPr>
+        <w:t xml:space="preserve"> y estructuras de datos como </w:t>
+      </w:r>
+      <w:r>
+        <w:rPr>
+          <w:rStyle w:val="Textoennegrita"/>
+          <w:rFonts w:ascii="Arial" w:hAnsi="Arial" w:cs="Arial"/>
+          <w:sz w:val="22"/>
+          <w:szCs w:val="22"/>
+          <w:lang w:val="es-AR"/>
+        </w:rPr>
+        <w:t>montículos binarios (</w:t>
+      </w:r>
+      <w:proofErr w:type="spellStart"/>
+      <w:r>
+        <w:rPr>
+          <w:rStyle w:val="Textoennegrita"/>
+          <w:rFonts w:ascii="Arial" w:hAnsi="Arial" w:cs="Arial"/>
+          <w:sz w:val="22"/>
+          <w:szCs w:val="22"/>
+          <w:lang w:val="es-AR"/>
+        </w:rPr>
+        <w:t>heaps</w:t>
+      </w:r>
+      <w:proofErr w:type="spellEnd"/>
+      <w:r>
+        <w:rPr>
+          <w:rStyle w:val="Textoennegrita"/>
+          <w:rFonts w:ascii="Arial" w:hAnsi="Arial" w:cs="Arial"/>
+          <w:sz w:val="22"/>
+          <w:szCs w:val="22"/>
+          <w:lang w:val="es-AR"/>
+        </w:rPr>
+        <w:t>)</w:t>
+      </w:r>
+      <w:r>
+        <w:rPr>
+          <w:rFonts w:ascii="Arial" w:hAnsi="Arial" w:cs="Arial"/>
+          <w:sz w:val="22"/>
+          <w:szCs w:val="22"/>
+          <w:lang w:val="es-AR"/>
+        </w:rPr>
+        <w:t xml:space="preserve"> para lograr una atención rápida y eficiente.</w:t>
+      </w:r>
+    </w:p>
+    <w:p>
+      <w:pPr>
+        <w:rPr>
+          <w:rFonts w:ascii="Arial" w:hAnsi="Arial" w:cs="Arial"/>
+          <w:lang w:val="es-AR"/>
+        </w:rPr>
+      </w:pPr>
+      <w:r>
+        <w:rPr>
+          <w:rStyle w:val="Textoennegrita"/>
+          <w:rFonts w:ascii="Arial" w:hAnsi="Arial" w:cs="Arial"/>
           <w:bCs w:val="0"/>
-          <w:sz w:val="28"/>
-          <w:lang w:val="es-AR"/>
-        </w:rPr>
-        <w:t>, con uso de montículos binarios</w:t>
+          <w:lang w:val="es-AR"/>
+        </w:rPr>
+        <w:t>Estructura del Proyecto:</w:t>
       </w:r>
     </w:p>
     <w:p>
@@ -49,166 +153,60 @@
           <w:szCs w:val="22"/>
           <w:lang w:val="es-AR"/>
         </w:rPr>
-        <w:t xml:space="preserve">En este proyecto se desarrolló una </w:t>
-      </w:r>
+        <w:t>El programa se compone de las siguientes clases principales:</w:t>
+      </w:r>
+    </w:p>
+    <w:p>
+      <w:pPr>
+        <w:rPr>
+          <w:lang w:val="es-AR"/>
+        </w:rPr>
+      </w:pPr>
       <w:r>
         <w:rPr>
           <w:rStyle w:val="Textoennegrita"/>
           <w:rFonts w:ascii="Arial" w:hAnsi="Arial" w:cs="Arial"/>
-          <w:sz w:val="22"/>
-          <w:szCs w:val="22"/>
-          <w:lang w:val="es-AR"/>
-        </w:rPr>
-        <w:t>simulación de atención médica en una sala de emergencias</w:t>
-      </w:r>
-      <w:r>
-        <w:rPr>
-          <w:rFonts w:ascii="Arial" w:hAnsi="Arial" w:cs="Arial"/>
-          <w:sz w:val="22"/>
-          <w:szCs w:val="22"/>
-          <w:lang w:val="es-AR"/>
-        </w:rPr>
-        <w:t xml:space="preserve">, utilizando estructuras de datos eficientes para gestionar la prioridad de los pacientes según su gravedad. El objetivo fue garantizar que los pacientes más críticos sean atendidos antes que los moderados o leves, respetando además el orden de llegada en caso de empate de prioridades. Este sistema combina conceptos de </w:t>
-      </w:r>
-      <w:r>
-        <w:rPr>
-          <w:rStyle w:val="Textoennegrita"/>
-          <w:rFonts w:ascii="Arial" w:hAnsi="Arial" w:cs="Arial"/>
-          <w:sz w:val="22"/>
-          <w:szCs w:val="22"/>
-          <w:lang w:val="es-AR"/>
-        </w:rPr>
-        <w:t>programación orientada a objetos</w:t>
-      </w:r>
-      <w:r>
-        <w:rPr>
-          <w:rFonts w:ascii="Arial" w:hAnsi="Arial" w:cs="Arial"/>
-          <w:sz w:val="22"/>
-          <w:szCs w:val="22"/>
-          <w:lang w:val="es-AR"/>
-        </w:rPr>
-        <w:t xml:space="preserve"> y estructuras de datos como </w:t>
-      </w:r>
-      <w:r>
-        <w:rPr>
-          <w:rStyle w:val="Textoennegrita"/>
-          <w:rFonts w:ascii="Arial" w:hAnsi="Arial" w:cs="Arial"/>
-          <w:sz w:val="22"/>
-          <w:szCs w:val="22"/>
-          <w:lang w:val="es-AR"/>
-        </w:rPr>
-        <w:t>montículos binarios (</w:t>
+          <w:bCs w:val="0"/>
+          <w:lang w:val="es-AR"/>
+        </w:rPr>
+        <w:t>Paciente</w:t>
+      </w:r>
+    </w:p>
+    <w:p>
+      <w:pPr>
+        <w:pStyle w:val="NormalWeb"/>
+        <w:rPr>
+          <w:rFonts w:ascii="Arial" w:hAnsi="Arial" w:cs="Arial"/>
+          <w:sz w:val="22"/>
+          <w:szCs w:val="22"/>
+        </w:rPr>
+      </w:pPr>
+      <w:r>
+        <w:rPr>
+          <w:rFonts w:ascii="Arial" w:hAnsi="Arial" w:cs="Arial"/>
+          <w:sz w:val="22"/>
+          <w:szCs w:val="22"/>
+          <w:lang w:val="es-AR"/>
+        </w:rPr>
+        <w:t xml:space="preserve">Define la entidad que será procesada por el sistema. </w:t>
       </w:r>
       <w:proofErr w:type="spellStart"/>
       <w:r>
         <w:rPr>
-          <w:rStyle w:val="Textoennegrita"/>
-          <w:rFonts w:ascii="Arial" w:hAnsi="Arial" w:cs="Arial"/>
-          <w:sz w:val="22"/>
-          <w:szCs w:val="22"/>
-          <w:lang w:val="es-AR"/>
-        </w:rPr>
-        <w:t>heaps</w:t>
+          <w:rFonts w:ascii="Arial" w:hAnsi="Arial" w:cs="Arial"/>
+          <w:sz w:val="22"/>
+          <w:szCs w:val="22"/>
+        </w:rPr>
+        <w:t>Cada</w:t>
       </w:r>
       <w:proofErr w:type="spellEnd"/>
       <w:r>
         <w:rPr>
-          <w:rStyle w:val="Textoennegrita"/>
-          <w:rFonts w:ascii="Arial" w:hAnsi="Arial" w:cs="Arial"/>
-          <w:sz w:val="22"/>
-          <w:szCs w:val="22"/>
-          <w:lang w:val="es-AR"/>
-        </w:rPr>
-        <w:t>)</w:t>
-      </w:r>
-      <w:r>
-        <w:rPr>
-          <w:rFonts w:ascii="Arial" w:hAnsi="Arial" w:cs="Arial"/>
-          <w:sz w:val="22"/>
-          <w:szCs w:val="22"/>
-          <w:lang w:val="es-AR"/>
-        </w:rPr>
-        <w:t xml:space="preserve"> para lograr una atención rápida y eficiente.</w:t>
-      </w:r>
-    </w:p>
-    <w:p>
-      <w:pPr>
-        <w:rPr>
-          <w:rFonts w:ascii="Arial" w:hAnsi="Arial" w:cs="Arial"/>
-          <w:lang w:val="es-AR"/>
-        </w:rPr>
-      </w:pPr>
-      <w:r>
-        <w:rPr>
-          <w:rStyle w:val="Textoennegrita"/>
-          <w:rFonts w:ascii="Arial" w:hAnsi="Arial" w:cs="Arial"/>
-          <w:bCs w:val="0"/>
-          <w:lang w:val="es-AR"/>
-        </w:rPr>
-        <w:t>Estructura del Proyecto:</w:t>
-      </w:r>
-    </w:p>
-    <w:p>
-      <w:pPr>
-        <w:pStyle w:val="NormalWeb"/>
-        <w:rPr>
-          <w:rFonts w:ascii="Arial" w:hAnsi="Arial" w:cs="Arial"/>
-          <w:sz w:val="22"/>
-          <w:szCs w:val="22"/>
-          <w:lang w:val="es-AR"/>
-        </w:rPr>
-      </w:pPr>
-      <w:r>
-        <w:rPr>
-          <w:rFonts w:ascii="Arial" w:hAnsi="Arial" w:cs="Arial"/>
-          <w:sz w:val="22"/>
-          <w:szCs w:val="22"/>
-          <w:lang w:val="es-AR"/>
-        </w:rPr>
-        <w:t>El programa se compone de las siguientes clases principales:</w:t>
-      </w:r>
-    </w:p>
-    <w:p>
-      <w:pPr>
-        <w:rPr>
-          <w:lang w:val="es-AR"/>
-        </w:rPr>
-      </w:pPr>
-      <w:r>
-        <w:rPr>
-          <w:rStyle w:val="Textoennegrita"/>
-          <w:rFonts w:ascii="Arial" w:hAnsi="Arial" w:cs="Arial"/>
-          <w:bCs w:val="0"/>
-          <w:lang w:val="es-AR"/>
-        </w:rPr>
-        <w:t>Paciente</w:t>
-      </w:r>
-    </w:p>
-    <w:p>
-      <w:pPr>
-        <w:pStyle w:val="NormalWeb"/>
-        <w:rPr>
-          <w:rFonts w:ascii="Arial" w:hAnsi="Arial" w:cs="Arial"/>
-          <w:sz w:val="22"/>
-          <w:szCs w:val="22"/>
-        </w:rPr>
-      </w:pPr>
-      <w:r>
-        <w:rPr>
-          <w:rFonts w:ascii="Arial" w:hAnsi="Arial" w:cs="Arial"/>
-          <w:sz w:val="22"/>
-          <w:szCs w:val="22"/>
-          <w:lang w:val="es-AR"/>
-        </w:rPr>
-        <w:t xml:space="preserve">Define la entidad que será procesada por el sistema. </w:t>
-      </w:r>
-      <w:r>
-        <w:rPr>
-          <w:rFonts w:ascii="Arial" w:hAnsi="Arial" w:cs="Arial"/>
-          <w:sz w:val="22"/>
-          <w:szCs w:val="22"/>
-        </w:rPr>
-        <w:t xml:space="preserve">Cada </w:t>
+          <w:rFonts w:ascii="Arial" w:hAnsi="Arial" w:cs="Arial"/>
+          <w:sz w:val="22"/>
+          <w:szCs w:val="22"/>
+        </w:rPr>
+        <w:t xml:space="preserve"> </w:t>
       </w:r>
       <w:proofErr w:type="spellStart"/>
       <w:r>
@@ -558,13 +556,23 @@
         </w:rPr>
         <w:t xml:space="preserve"> y lo adapta para modelar una cola de prioridad médica. Al insertar pacientes, los organiza según su nivel de riesgo, y en caso de empate, por orden de llegada. </w:t>
       </w:r>
-      <w:r>
-        <w:rPr>
-          <w:rFonts w:ascii="Arial" w:hAnsi="Arial" w:cs="Arial"/>
-          <w:sz w:val="22"/>
-          <w:szCs w:val="22"/>
-        </w:rPr>
-        <w:t xml:space="preserve">Provee </w:t>
+      <w:proofErr w:type="spellStart"/>
+      <w:r>
+        <w:rPr>
+          <w:rFonts w:ascii="Arial" w:hAnsi="Arial" w:cs="Arial"/>
+          <w:sz w:val="22"/>
+          <w:szCs w:val="22"/>
+        </w:rPr>
+        <w:t>Provee</w:t>
+      </w:r>
+      <w:proofErr w:type="spellEnd"/>
+      <w:r>
+        <w:rPr>
+          <w:rFonts w:ascii="Arial" w:hAnsi="Arial" w:cs="Arial"/>
+          <w:sz w:val="22"/>
+          <w:szCs w:val="22"/>
+        </w:rPr>
+        <w:t xml:space="preserve"> </w:t>
       </w:r>
       <w:proofErr w:type="spellStart"/>
       <w:r>
@@ -1461,17 +1469,15 @@
         </w:rPr>
         <w:t xml:space="preserve">, que es utilizado como estructura base para la cola de prioridad. A </w:t>
       </w:r>
-      <w:proofErr w:type="gramStart"/>
-      <w:r>
-        <w:rPr>
-          <w:rFonts w:ascii="Arial" w:hAnsi="Arial" w:cs="Arial"/>
-          <w:sz w:val="22"/>
-          <w:szCs w:val="22"/>
-          <w:lang w:val="es-AR"/>
-        </w:rPr>
-        <w:t>continuación</w:t>
-      </w:r>
-      <w:proofErr w:type="gramEnd"/>
+      <w:r>
+        <w:rPr>
+          <w:rFonts w:ascii="Arial" w:hAnsi="Arial" w:cs="Arial"/>
+          <w:sz w:val="22"/>
+          <w:szCs w:val="22"/>
+          <w:lang w:val="es-AR"/>
+        </w:rPr>
+        <w:t>continuación,</w:t>
+      </w:r>
       <w:r>
         <w:rPr>
           <w:rFonts w:ascii="Arial" w:hAnsi="Arial" w:cs="Arial"/>
@@ -3254,13 +3260,23 @@
           <w:szCs w:val="22"/>
         </w:rPr>
       </w:pPr>
-      <w:r>
-        <w:rPr>
-          <w:rFonts w:ascii="Arial" w:hAnsi="Arial" w:cs="Arial"/>
-          <w:sz w:val="22"/>
-          <w:szCs w:val="22"/>
-        </w:rPr>
-        <w:t xml:space="preserve">Inserta un </w:t>
+      <w:proofErr w:type="spellStart"/>
+      <w:r>
+        <w:rPr>
+          <w:rFonts w:ascii="Arial" w:hAnsi="Arial" w:cs="Arial"/>
+          <w:sz w:val="22"/>
+          <w:szCs w:val="22"/>
+        </w:rPr>
+        <w:t>Inserta</w:t>
+      </w:r>
+      <w:proofErr w:type="spellEnd"/>
+      <w:r>
+        <w:rPr>
+          <w:rFonts w:ascii="Arial" w:hAnsi="Arial" w:cs="Arial"/>
+          <w:sz w:val="22"/>
+          <w:szCs w:val="22"/>
+        </w:rPr>
+        <w:t xml:space="preserve"> un </w:t>
       </w:r>
       <w:proofErr w:type="spellStart"/>
       <w:r>
@@ -4639,21 +4655,6 @@
       </w:pPr>
       <w:r>
         <w:rPr>
-          <w:rFonts w:ascii="Segoe UI Symbol" w:hAnsi="Segoe UI Symbol" w:cs="Segoe UI Symbol"/>
-          <w:i/>
-        </w:rPr>
-        <w:t>📂</w:t>
-      </w:r>
-      <w:r>
-        <w:rPr>
-          <w:rFonts w:ascii="Arial" w:hAnsi="Arial" w:cs="Arial"/>
-          <w:i/>
-          <w:lang w:val="es-AR"/>
-        </w:rPr>
-        <w:t xml:space="preserve"> </w:t>
-      </w:r>
-      <w:r>
-        <w:rPr>
           <w:rStyle w:val="CdigoHTML"/>
           <w:rFonts w:ascii="Arial" w:eastAsiaTheme="minorHAnsi" w:hAnsi="Arial" w:cs="Arial"/>
           <w:i/>
@@ -4846,6 +4847,7 @@
           <w:szCs w:val="22"/>
         </w:rPr>
       </w:pPr>
+      <w:proofErr w:type="spellStart"/>
       <w:proofErr w:type="gramStart"/>
       <w:r>
         <w:rPr>
@@ -4857,6 +4859,7 @@
         </w:rPr>
         <w:t>obtenerConexiones</w:t>
       </w:r>
+      <w:proofErr w:type="spellEnd"/>
       <w:r>
         <w:rPr>
           <w:rStyle w:val="CdigoHTML"/>
@@ -5005,20 +5008,6 @@
       </w:pPr>
       <w:r>
         <w:rPr>
-          <w:rFonts w:ascii="Segoe UI Symbol" w:hAnsi="Segoe UI Symbol" w:cs="Segoe UI Symbol"/>
-          <w:i/>
-        </w:rPr>
-        <w:t>📂</w:t>
-      </w:r>
-      <w:r>
-        <w:rPr>
-          <w:rFonts w:ascii="Arial" w:hAnsi="Arial" w:cs="Arial"/>
-          <w:i/>
-        </w:rPr>
-        <w:t xml:space="preserve"> </w:t>
-      </w:r>
-      <w:r>
-        <w:rPr>
           <w:rStyle w:val="CdigoHTML"/>
           <w:rFonts w:ascii="Arial" w:eastAsiaTheme="minorHAnsi" w:hAnsi="Arial" w:cs="Arial"/>
           <w:i/>
@@ -5260,19 +5249,6 @@
       </w:pPr>
       <w:r>
         <w:rPr>
-          <w:rFonts w:ascii="Segoe UI Symbol" w:hAnsi="Segoe UI Symbol" w:cs="Segoe UI Symbol"/>
-          <w:i/>
-        </w:rPr>
-        <w:t>📂</w:t>
-      </w:r>
-      <w:r>
-        <w:rPr>
-          <w:rFonts w:ascii="Arial" w:hAnsi="Arial" w:cs="Arial"/>
-        </w:rPr>
-        <w:t xml:space="preserve"> </w:t>
-      </w:r>
-      <w:r>
-        <w:rPr>
           <w:rStyle w:val="CdigoHTML"/>
           <w:rFonts w:ascii="Arial" w:eastAsiaTheme="minorHAnsi" w:hAnsi="Arial" w:cs="Arial"/>
           <w:i/>
@@ -5540,21 +5516,6 @@
       </w:pPr>
       <w:r>
         <w:rPr>
-          <w:rFonts w:ascii="Segoe UI Symbol" w:hAnsi="Segoe UI Symbol" w:cs="Segoe UI Symbol"/>
-          <w:i/>
-        </w:rPr>
-        <w:t>📂</w:t>
-      </w:r>
-      <w:r>
-        <w:rPr>
-          <w:rFonts w:ascii="Arial" w:hAnsi="Arial" w:cs="Arial"/>
-          <w:i/>
-          <w:lang w:val="es-AR"/>
-        </w:rPr>
-        <w:t xml:space="preserve"> </w:t>
-      </w:r>
-      <w:r>
-        <w:rPr>
           <w:rStyle w:val="CdigoHTML"/>
           <w:rFonts w:ascii="Arial" w:eastAsiaTheme="minorHAnsi" w:hAnsi="Arial" w:cs="Arial"/>
           <w:i/>
@@ -5744,6 +5705,7 @@
           <w:szCs w:val="22"/>
         </w:rPr>
       </w:pPr>
+      <w:proofErr w:type="spellStart"/>
       <w:r>
         <w:rPr>
           <w:rStyle w:val="Textoennegrita"/>
@@ -5751,7 +5713,17 @@
           <w:sz w:val="22"/>
           <w:szCs w:val="22"/>
         </w:rPr>
-        <w:t xml:space="preserve">Cargar </w:t>
+        <w:t>Cargar</w:t>
+      </w:r>
+      <w:proofErr w:type="spellEnd"/>
+      <w:r>
+        <w:rPr>
+          <w:rStyle w:val="Textoennegrita"/>
+          <w:rFonts w:ascii="Arial" w:hAnsi="Arial" w:cs="Arial"/>
+          <w:sz w:val="22"/>
+          <w:szCs w:val="22"/>
+        </w:rPr>
+        <w:t xml:space="preserve"> </w:t>
       </w:r>
       <w:proofErr w:type="spellStart"/>
       <w:r>
@@ -5920,7 +5892,6 @@
           <w:sz w:val="22"/>
           <w:szCs w:val="22"/>
         </w:rPr>
-        <w:lastRenderedPageBreak/>
         <w:t>Aplicar</w:t>
       </w:r>
       <w:proofErr w:type="spellEnd"/>
@@ -5983,6 +5954,7 @@
           <w:szCs w:val="22"/>
           <w:lang w:val="es-AR"/>
         </w:rPr>
+        <w:lastRenderedPageBreak/>
         <w:t xml:space="preserve">Se parte desde la aldea </w:t>
       </w:r>
       <w:r>
@@ -6804,6 +6776,8 @@
           <w:lang w:val="es-AR"/>
         </w:rPr>
       </w:pPr>
+      <w:bookmarkStart w:id="0" w:name="_GoBack"/>
+      <w:bookmarkEnd w:id="0"/>
     </w:p>
     <w:sectPr>
       <w:pgSz w:w="12240" w:h="15840"/>
@@ -11907,7 +11881,7 @@
 </file>
 
 <file path=customXml/itemProps1.xml><?xml version="1.0" encoding="utf-8"?>
-<ds:datastoreItem xmlns:ds="http://schemas.openxmlformats.org/officeDocument/2006/customXml" ds:itemID="{F84225AA-570A-4FD1-A6C0-5BB3AB965462}">
+<ds:datastoreItem xmlns:ds="http://schemas.openxmlformats.org/officeDocument/2006/customXml" ds:itemID="{568FB522-6016-4A20-B160-86A38C713103}">
   <ds:schemaRefs>
     <ds:schemaRef ds:uri="http://schemas.openxmlformats.org/officeDocument/2006/bibliography"/>
   </ds:schemaRefs>

</xml_diff>

<commit_message>
terminacion de informe de tp2
</commit_message>
<xml_diff>
--- a/TP N2.docx
+++ b/TP N2.docx
@@ -2,6 +2,391 @@
 <file path=word/document.xml><?xml version="1.0" encoding="utf-8"?>
 <w:document xmlns:wpc="http://schemas.microsoft.com/office/word/2010/wordprocessingCanvas" xmlns:cx="http://schemas.microsoft.com/office/drawing/2014/chartex" xmlns:mc="http://schemas.openxmlformats.org/markup-compatibility/2006" xmlns:o="urn:schemas-microsoft-com:office:office" xmlns:r="http://schemas.openxmlformats.org/officeDocument/2006/relationships" xmlns:m="http://schemas.openxmlformats.org/officeDocument/2006/math" xmlns:v="urn:schemas-microsoft-com:vml" xmlns:wp14="http://schemas.microsoft.com/office/word/2010/wordprocessingDrawing" xmlns:wp="http://schemas.openxmlformats.org/drawingml/2006/wordprocessingDrawing" xmlns:w10="urn:schemas-microsoft-com:office:word" xmlns:w="http://schemas.openxmlformats.org/wordprocessingml/2006/main" xmlns:w14="http://schemas.microsoft.com/office/word/2010/wordml" xmlns:w15="http://schemas.microsoft.com/office/word/2012/wordml" xmlns:w16se="http://schemas.microsoft.com/office/word/2015/wordml/symex" xmlns:wpg="http://schemas.microsoft.com/office/word/2010/wordprocessingGroup" xmlns:wpi="http://schemas.microsoft.com/office/word/2010/wordprocessingInk" xmlns:wne="http://schemas.microsoft.com/office/word/2006/wordml" xmlns:wps="http://schemas.microsoft.com/office/word/2010/wordprocessingShape" mc:Ignorable="w14 w15 w16se wp14">
   <w:body>
+    <w:p>
+      <w:pPr>
+        <w:rPr>
+          <w:rStyle w:val="Textoennegrita"/>
+          <w:rFonts w:ascii="Arial" w:hAnsi="Arial" w:cs="Arial"/>
+          <w:bCs w:val="0"/>
+          <w:sz w:val="28"/>
+          <w:lang w:val="es-AR"/>
+        </w:rPr>
+      </w:pPr>
+      <w:bookmarkStart w:id="0" w:name="_GoBack"/>
+      <w:bookmarkEnd w:id="0"/>
+    </w:p>
+    <w:p>
+      <w:pPr>
+        <w:rPr>
+          <w:rStyle w:val="Textoennegrita"/>
+          <w:rFonts w:ascii="Arial" w:hAnsi="Arial" w:cs="Arial"/>
+          <w:bCs w:val="0"/>
+          <w:sz w:val="28"/>
+          <w:lang w:val="es-AR"/>
+        </w:rPr>
+      </w:pPr>
+    </w:p>
+    <w:p>
+      <w:pPr>
+        <w:rPr>
+          <w:rStyle w:val="Textoennegrita"/>
+          <w:rFonts w:ascii="Arial" w:hAnsi="Arial" w:cs="Arial"/>
+          <w:bCs w:val="0"/>
+          <w:sz w:val="28"/>
+          <w:lang w:val="es-AR"/>
+        </w:rPr>
+      </w:pPr>
+      <w:proofErr w:type="spellStart"/>
+      <w:r>
+        <w:rPr>
+          <w:rStyle w:val="Textoennegrita"/>
+          <w:rFonts w:ascii="Arial" w:hAnsi="Arial" w:cs="Arial"/>
+          <w:bCs w:val="0"/>
+          <w:sz w:val="28"/>
+          <w:lang w:val="es-AR"/>
+        </w:rPr>
+        <w:t>Introduccion</w:t>
+      </w:r>
+      <w:proofErr w:type="spellEnd"/>
+      <w:r>
+        <w:rPr>
+          <w:rStyle w:val="Textoennegrita"/>
+          <w:rFonts w:ascii="Arial" w:hAnsi="Arial" w:cs="Arial"/>
+          <w:bCs w:val="0"/>
+          <w:sz w:val="28"/>
+          <w:lang w:val="es-AR"/>
+        </w:rPr>
+        <w:t>:</w:t>
+      </w:r>
+    </w:p>
+    <w:p>
+      <w:pPr>
+        <w:rPr>
+          <w:rStyle w:val="Textoennegrita"/>
+          <w:rFonts w:ascii="Arial" w:hAnsi="Arial" w:cs="Arial"/>
+          <w:b w:val="0"/>
+          <w:bCs w:val="0"/>
+          <w:lang w:val="es-AR"/>
+        </w:rPr>
+      </w:pPr>
+    </w:p>
+    <w:p>
+      <w:pPr>
+        <w:rPr>
+          <w:rStyle w:val="Textoennegrita"/>
+          <w:rFonts w:ascii="Arial" w:hAnsi="Arial" w:cs="Arial"/>
+          <w:b w:val="0"/>
+          <w:bCs w:val="0"/>
+          <w:lang w:val="es-AR"/>
+        </w:rPr>
+      </w:pPr>
+      <w:r>
+        <w:rPr>
+          <w:rStyle w:val="Textoennegrita"/>
+          <w:rFonts w:ascii="Arial" w:hAnsi="Arial" w:cs="Arial"/>
+          <w:b w:val="0"/>
+          <w:bCs w:val="0"/>
+          <w:lang w:val="es-AR"/>
+        </w:rPr>
+        <w:t xml:space="preserve">Este trabajo presenta el desarrollo de tres proyectos de software que aplican estructuras de datos avanzadas y algoritmos para resolver problemas prácticos y simulaciones complejas. Los sistemas implementados abarcan desde la simulación de una sala de emergencias médicas, donde se prioriza la atención de pacientes según su </w:t>
+      </w:r>
+      <w:proofErr w:type="gramStart"/>
+      <w:r>
+        <w:rPr>
+          <w:rStyle w:val="Textoennegrita"/>
+          <w:rFonts w:ascii="Arial" w:hAnsi="Arial" w:cs="Arial"/>
+          <w:b w:val="0"/>
+          <w:bCs w:val="0"/>
+          <w:lang w:val="es-AR"/>
+        </w:rPr>
+        <w:t>gravedad ,</w:t>
+      </w:r>
+      <w:proofErr w:type="gramEnd"/>
+      <w:r>
+        <w:rPr>
+          <w:rStyle w:val="Textoennegrita"/>
+          <w:rFonts w:ascii="Arial" w:hAnsi="Arial" w:cs="Arial"/>
+          <w:b w:val="0"/>
+          <w:bCs w:val="0"/>
+          <w:lang w:val="es-AR"/>
+        </w:rPr>
+        <w:t xml:space="preserve"> hasta la gestión eficiente de registros de temperatura mediante árboles AVL y la optimización de una red de comunicación entre aldeas utilizando el algoritmo de Prim.</w:t>
+      </w:r>
+    </w:p>
+    <w:p>
+      <w:pPr>
+        <w:rPr>
+          <w:rStyle w:val="Textoennegrita"/>
+          <w:rFonts w:ascii="Arial" w:hAnsi="Arial" w:cs="Arial"/>
+          <w:b w:val="0"/>
+          <w:bCs w:val="0"/>
+          <w:lang w:val="es-AR"/>
+        </w:rPr>
+      </w:pPr>
+    </w:p>
+    <w:p>
+      <w:pPr>
+        <w:rPr>
+          <w:rStyle w:val="Textoennegrita"/>
+          <w:rFonts w:ascii="Arial" w:hAnsi="Arial" w:cs="Arial"/>
+          <w:b w:val="0"/>
+          <w:bCs w:val="0"/>
+          <w:lang w:val="es-AR"/>
+        </w:rPr>
+      </w:pPr>
+      <w:r>
+        <w:rPr>
+          <w:rStyle w:val="Textoennegrita"/>
+          <w:rFonts w:ascii="Arial" w:hAnsi="Arial" w:cs="Arial"/>
+          <w:b w:val="0"/>
+          <w:bCs w:val="0"/>
+          <w:lang w:val="es-AR"/>
+        </w:rPr>
+        <w:t xml:space="preserve">A través de estos proyectos, se demuestra la implementación y el uso de estructuras de datos fundamentales como montículos binarios, colas de prioridad, grafos no dirigidos y árboles </w:t>
+      </w:r>
+      <w:proofErr w:type="spellStart"/>
+      <w:r>
+        <w:rPr>
+          <w:rStyle w:val="Textoennegrita"/>
+          <w:rFonts w:ascii="Arial" w:hAnsi="Arial" w:cs="Arial"/>
+          <w:b w:val="0"/>
+          <w:bCs w:val="0"/>
+          <w:lang w:val="es-AR"/>
+        </w:rPr>
+        <w:t>autobalanceados</w:t>
+      </w:r>
+      <w:proofErr w:type="spellEnd"/>
+      <w:r>
+        <w:rPr>
+          <w:rStyle w:val="Textoennegrita"/>
+          <w:rFonts w:ascii="Arial" w:hAnsi="Arial" w:cs="Arial"/>
+          <w:b w:val="0"/>
+          <w:bCs w:val="0"/>
+          <w:lang w:val="es-AR"/>
+        </w:rPr>
+        <w:t>. Cada solución está diseñada con un enfoque en la eficiencia algorítmica, la robustez y la escalabilidad, validando su correcto funcionamiento a través de pruebas unitarias y análisis de complejidad.</w:t>
+      </w:r>
+    </w:p>
+    <w:p>
+      <w:pPr>
+        <w:rPr>
+          <w:rStyle w:val="Textoennegrita"/>
+          <w:rFonts w:ascii="Arial" w:hAnsi="Arial" w:cs="Arial"/>
+          <w:b w:val="0"/>
+          <w:bCs w:val="0"/>
+          <w:lang w:val="es-AR"/>
+        </w:rPr>
+      </w:pPr>
+    </w:p>
+    <w:p>
+      <w:pPr>
+        <w:rPr>
+          <w:rStyle w:val="Textoennegrita"/>
+          <w:rFonts w:ascii="Arial" w:hAnsi="Arial" w:cs="Arial"/>
+          <w:b w:val="0"/>
+          <w:bCs w:val="0"/>
+          <w:lang w:val="es-AR"/>
+        </w:rPr>
+      </w:pPr>
+    </w:p>
+    <w:p>
+      <w:pPr>
+        <w:rPr>
+          <w:rStyle w:val="Textoennegrita"/>
+          <w:rFonts w:ascii="Arial" w:hAnsi="Arial" w:cs="Arial"/>
+          <w:b w:val="0"/>
+          <w:bCs w:val="0"/>
+          <w:lang w:val="es-AR"/>
+        </w:rPr>
+      </w:pPr>
+    </w:p>
+    <w:p>
+      <w:pPr>
+        <w:rPr>
+          <w:rStyle w:val="Textoennegrita"/>
+          <w:rFonts w:ascii="Arial" w:hAnsi="Arial" w:cs="Arial"/>
+          <w:b w:val="0"/>
+          <w:bCs w:val="0"/>
+          <w:lang w:val="es-AR"/>
+        </w:rPr>
+      </w:pPr>
+    </w:p>
+    <w:p>
+      <w:pPr>
+        <w:rPr>
+          <w:rStyle w:val="Textoennegrita"/>
+          <w:rFonts w:ascii="Arial" w:hAnsi="Arial" w:cs="Arial"/>
+          <w:b w:val="0"/>
+          <w:bCs w:val="0"/>
+          <w:lang w:val="es-AR"/>
+        </w:rPr>
+      </w:pPr>
+    </w:p>
+    <w:p>
+      <w:pPr>
+        <w:rPr>
+          <w:rStyle w:val="Textoennegrita"/>
+          <w:rFonts w:ascii="Arial" w:hAnsi="Arial" w:cs="Arial"/>
+          <w:b w:val="0"/>
+          <w:bCs w:val="0"/>
+          <w:lang w:val="es-AR"/>
+        </w:rPr>
+      </w:pPr>
+    </w:p>
+    <w:p>
+      <w:pPr>
+        <w:rPr>
+          <w:rStyle w:val="Textoennegrita"/>
+          <w:rFonts w:ascii="Arial" w:hAnsi="Arial" w:cs="Arial"/>
+          <w:b w:val="0"/>
+          <w:bCs w:val="0"/>
+          <w:lang w:val="es-AR"/>
+        </w:rPr>
+      </w:pPr>
+    </w:p>
+    <w:p>
+      <w:pPr>
+        <w:rPr>
+          <w:rStyle w:val="Textoennegrita"/>
+          <w:rFonts w:ascii="Arial" w:hAnsi="Arial" w:cs="Arial"/>
+          <w:b w:val="0"/>
+          <w:bCs w:val="0"/>
+          <w:lang w:val="es-AR"/>
+        </w:rPr>
+      </w:pPr>
+    </w:p>
+    <w:p>
+      <w:pPr>
+        <w:rPr>
+          <w:rStyle w:val="Textoennegrita"/>
+          <w:rFonts w:ascii="Arial" w:hAnsi="Arial" w:cs="Arial"/>
+          <w:b w:val="0"/>
+          <w:bCs w:val="0"/>
+          <w:lang w:val="es-AR"/>
+        </w:rPr>
+      </w:pPr>
+    </w:p>
+    <w:p>
+      <w:pPr>
+        <w:rPr>
+          <w:rStyle w:val="Textoennegrita"/>
+          <w:rFonts w:ascii="Arial" w:hAnsi="Arial" w:cs="Arial"/>
+          <w:b w:val="0"/>
+          <w:bCs w:val="0"/>
+          <w:lang w:val="es-AR"/>
+        </w:rPr>
+      </w:pPr>
+    </w:p>
+    <w:p>
+      <w:pPr>
+        <w:rPr>
+          <w:rStyle w:val="Textoennegrita"/>
+          <w:rFonts w:ascii="Arial" w:hAnsi="Arial" w:cs="Arial"/>
+          <w:b w:val="0"/>
+          <w:bCs w:val="0"/>
+          <w:lang w:val="es-AR"/>
+        </w:rPr>
+      </w:pPr>
+    </w:p>
+    <w:p>
+      <w:pPr>
+        <w:rPr>
+          <w:rStyle w:val="Textoennegrita"/>
+          <w:rFonts w:ascii="Arial" w:hAnsi="Arial" w:cs="Arial"/>
+          <w:b w:val="0"/>
+          <w:bCs w:val="0"/>
+          <w:lang w:val="es-AR"/>
+        </w:rPr>
+      </w:pPr>
+    </w:p>
+    <w:p>
+      <w:pPr>
+        <w:rPr>
+          <w:rStyle w:val="Textoennegrita"/>
+          <w:rFonts w:ascii="Arial" w:hAnsi="Arial" w:cs="Arial"/>
+          <w:b w:val="0"/>
+          <w:bCs w:val="0"/>
+          <w:lang w:val="es-AR"/>
+        </w:rPr>
+      </w:pPr>
+    </w:p>
+    <w:p>
+      <w:pPr>
+        <w:rPr>
+          <w:rStyle w:val="Textoennegrita"/>
+          <w:rFonts w:ascii="Arial" w:hAnsi="Arial" w:cs="Arial"/>
+          <w:b w:val="0"/>
+          <w:bCs w:val="0"/>
+          <w:lang w:val="es-AR"/>
+        </w:rPr>
+      </w:pPr>
+    </w:p>
+    <w:p>
+      <w:pPr>
+        <w:rPr>
+          <w:rStyle w:val="Textoennegrita"/>
+          <w:rFonts w:ascii="Arial" w:hAnsi="Arial" w:cs="Arial"/>
+          <w:b w:val="0"/>
+          <w:bCs w:val="0"/>
+          <w:lang w:val="es-AR"/>
+        </w:rPr>
+      </w:pPr>
+    </w:p>
+    <w:p>
+      <w:pPr>
+        <w:rPr>
+          <w:rStyle w:val="Textoennegrita"/>
+          <w:rFonts w:ascii="Arial" w:hAnsi="Arial" w:cs="Arial"/>
+          <w:b w:val="0"/>
+          <w:bCs w:val="0"/>
+          <w:lang w:val="es-AR"/>
+        </w:rPr>
+      </w:pPr>
+    </w:p>
+    <w:p>
+      <w:pPr>
+        <w:rPr>
+          <w:rStyle w:val="Textoennegrita"/>
+          <w:rFonts w:ascii="Arial" w:hAnsi="Arial" w:cs="Arial"/>
+          <w:b w:val="0"/>
+          <w:bCs w:val="0"/>
+          <w:lang w:val="es-AR"/>
+        </w:rPr>
+      </w:pPr>
+    </w:p>
+    <w:p>
+      <w:pPr>
+        <w:rPr>
+          <w:rStyle w:val="Textoennegrita"/>
+          <w:rFonts w:ascii="Arial" w:hAnsi="Arial" w:cs="Arial"/>
+          <w:b w:val="0"/>
+          <w:bCs w:val="0"/>
+          <w:lang w:val="es-AR"/>
+        </w:rPr>
+      </w:pPr>
+    </w:p>
+    <w:p>
+      <w:pPr>
+        <w:rPr>
+          <w:rStyle w:val="Textoennegrita"/>
+          <w:rFonts w:ascii="Arial" w:hAnsi="Arial" w:cs="Arial"/>
+          <w:bCs w:val="0"/>
+          <w:sz w:val="28"/>
+          <w:lang w:val="es-AR"/>
+        </w:rPr>
+      </w:pPr>
+    </w:p>
+    <w:p>
+      <w:pPr>
+        <w:rPr>
+          <w:rStyle w:val="Textoennegrita"/>
+          <w:rFonts w:ascii="Arial" w:hAnsi="Arial" w:cs="Arial"/>
+          <w:bCs w:val="0"/>
+          <w:sz w:val="28"/>
+          <w:lang w:val="es-AR"/>
+        </w:rPr>
+      </w:pPr>
+    </w:p>
     <w:p>
       <w:pPr>
         <w:rPr>
@@ -746,6 +1131,7 @@
           <w:bCs w:val="0"/>
           <w:lang w:val="es-AR"/>
         </w:rPr>
+        <w:lastRenderedPageBreak/>
         <w:t>Simulación Principal</w:t>
       </w:r>
     </w:p>
@@ -814,7 +1200,6 @@
           <w:szCs w:val="22"/>
           <w:lang w:val="es-AR"/>
         </w:rPr>
-        <w:lastRenderedPageBreak/>
         <w:t>Se muestra el estado de la cola.</w:t>
       </w:r>
     </w:p>
@@ -1410,6 +1795,7 @@
           <w:szCs w:val="22"/>
           <w:lang w:val="es-AR"/>
         </w:rPr>
+        <w:lastRenderedPageBreak/>
         <w:t>La simulación imprime el estado interno de la cola en cada iteración para facilitar el seguimiento del sistema.</w:t>
       </w:r>
     </w:p>
@@ -1447,7 +1833,6 @@
           <w:szCs w:val="22"/>
           <w:lang w:val="es-AR"/>
         </w:rPr>
-        <w:lastRenderedPageBreak/>
         <w:t xml:space="preserve">La eficiencia del sistema se sustenta en la implementación del </w:t>
       </w:r>
       <w:r>
@@ -2557,6 +2942,7 @@
           <w:szCs w:val="22"/>
           <w:lang w:val="es-AR"/>
         </w:rPr>
+        <w:lastRenderedPageBreak/>
         <w:t>Este proyecto permitió aplicar conceptos clave de estructuras de datos (montículos, colas de prioridad), junto con técnicas de simulación y testeo automático. Se demostró cómo una implementación eficiente puede reproducir una situación real (una guardia médica) priorizando correctamente según criterios establecidos. Además, el sistema pasó exitosamente todas las pruebas, lo que valida tanto la lógica del simulador como la estructura de datos subyacente</w:t>
       </w:r>
       <w:r>
@@ -3336,6 +3722,7 @@
           <w:szCs w:val="22"/>
           <w:lang w:val="es-AR"/>
         </w:rPr>
+        <w:lastRenderedPageBreak/>
         <w:t xml:space="preserve">Si la fecha ya existe, </w:t>
       </w:r>
       <w:r>
@@ -3493,7 +3880,6 @@
           <w:szCs w:val="22"/>
           <w:lang w:val="es-AR"/>
         </w:rPr>
-        <w:lastRenderedPageBreak/>
         <w:t xml:space="preserve">Retorna la temperatura asociada a la fecha, o </w:t>
       </w:r>
       <w:proofErr w:type="spellStart"/>
@@ -4510,7 +4896,6 @@
           <w:sz w:val="28"/>
           <w:lang w:val="es-AR"/>
         </w:rPr>
-        <w:lastRenderedPageBreak/>
         <w:t>S</w:t>
       </w:r>
       <w:r>
@@ -5689,6 +6074,7 @@
           <w:bCs w:val="0"/>
           <w:lang w:val="es-AR"/>
         </w:rPr>
+        <w:lastRenderedPageBreak/>
         <w:t>Flujo principal de ejecución (main.py)</w:t>
       </w:r>
     </w:p>
@@ -5954,7 +6340,6 @@
           <w:szCs w:val="22"/>
           <w:lang w:val="es-AR"/>
         </w:rPr>
-        <w:lastRenderedPageBreak/>
         <w:t xml:space="preserve">Se parte desde la aldea </w:t>
       </w:r>
       <w:r>
@@ -6776,8 +7161,6 @@
           <w:lang w:val="es-AR"/>
         </w:rPr>
       </w:pPr>
-      <w:bookmarkStart w:id="0" w:name="_GoBack"/>
-      <w:bookmarkEnd w:id="0"/>
     </w:p>
     <w:sectPr>
       <w:pgSz w:w="12240" w:h="15840"/>
@@ -11881,7 +12264,7 @@
 </file>
 
 <file path=customXml/itemProps1.xml><?xml version="1.0" encoding="utf-8"?>
-<ds:datastoreItem xmlns:ds="http://schemas.openxmlformats.org/officeDocument/2006/customXml" ds:itemID="{568FB522-6016-4A20-B160-86A38C713103}">
+<ds:datastoreItem xmlns:ds="http://schemas.openxmlformats.org/officeDocument/2006/customXml" ds:itemID="{EDBD3B84-DEC5-4C13-85BA-5210986544AC}">
   <ds:schemaRefs>
     <ds:schemaRef ds:uri="http://schemas.openxmlformats.org/officeDocument/2006/bibliography"/>
   </ds:schemaRefs>

</xml_diff>